<commit_message>
Update build requirement doc.
Signed-off-by: Xingyu Li <b02754@freescale.com>
</commit_message>
<xml_diff>
--- a/Apps/MfgTool.exe/docs/Build Requirements.docx
+++ b/Apps/MfgTool.exe/docs/Build Requirements.docx
@@ -217,6 +217,7 @@
           <w:noProof/>
           <w:sz w:val="20"/>
           <w:szCs w:val="20"/>
+          <w:lang w:eastAsia="zh-CN"/>
         </w:rPr>
         <w:drawing>
           <wp:inline distT="0" distB="0" distL="0" distR="0">
@@ -236,7 +237,7 @@
                     </pic:cNvPicPr>
                   </pic:nvPicPr>
                   <pic:blipFill>
-                    <a:blip r:embed="rId5"/>
+                    <a:blip r:embed="rId5" cstate="print"/>
                     <a:srcRect/>
                     <a:stretch>
                       <a:fillRect/>
@@ -267,6 +268,58 @@
     </w:p>
     <w:p>
       <w:r>
+        <w:t>In some cases, the order of the include path may affect build result. You can try below order if you find build error ca</w:t>
+      </w:r>
+      <w:r>
+        <w:t>used by the lack of SDK headers:</w:t>
+      </w:r>
+    </w:p>
+    <w:p>
+      <w:r>
+        <w:rPr>
+          <w:noProof/>
+          <w:lang w:eastAsia="zh-CN"/>
+        </w:rPr>
+        <w:lastRenderedPageBreak/>
+        <w:drawing>
+          <wp:inline distT="0" distB="0" distL="0" distR="0">
+            <wp:extent cx="5943600" cy="3714750"/>
+            <wp:effectExtent l="19050" t="0" r="0" b="0"/>
+            <wp:docPr id="1" name="Picture 0" descr="Including path order1.png"/>
+            <wp:cNvGraphicFramePr>
+              <a:graphicFrameLocks xmlns:a="http://schemas.openxmlformats.org/drawingml/2006/main" noChangeAspect="1"/>
+            </wp:cNvGraphicFramePr>
+            <a:graphic xmlns:a="http://schemas.openxmlformats.org/drawingml/2006/main">
+              <a:graphicData uri="http://schemas.openxmlformats.org/drawingml/2006/picture">
+                <pic:pic xmlns:pic="http://schemas.openxmlformats.org/drawingml/2006/picture">
+                  <pic:nvPicPr>
+                    <pic:cNvPr id="0" name="Including path order1.png"/>
+                    <pic:cNvPicPr/>
+                  </pic:nvPicPr>
+                  <pic:blipFill>
+                    <a:blip r:embed="rId6" cstate="print"/>
+                    <a:stretch>
+                      <a:fillRect/>
+                    </a:stretch>
+                  </pic:blipFill>
+                  <pic:spPr>
+                    <a:xfrm>
+                      <a:off x="0" y="0"/>
+                      <a:ext cx="5943600" cy="3714750"/>
+                    </a:xfrm>
+                    <a:prstGeom prst="rect">
+                      <a:avLst/>
+                    </a:prstGeom>
+                  </pic:spPr>
+                </pic:pic>
+              </a:graphicData>
+            </a:graphic>
+          </wp:inline>
+        </w:drawing>
+      </w:r>
+    </w:p>
+    <w:p>
+      <w:r>
         <w:br w:type="page"/>
       </w:r>
     </w:p>
@@ -395,6 +448,7 @@
       <w:r>
         <w:rPr>
           <w:noProof/>
+          <w:lang w:eastAsia="zh-CN"/>
         </w:rPr>
         <w:drawing>
           <wp:inline distT="0" distB="0" distL="0" distR="0">
@@ -412,7 +466,7 @@
                     <pic:cNvPicPr/>
                   </pic:nvPicPr>
                   <pic:blipFill>
-                    <a:blip r:embed="rId6"/>
+                    <a:blip r:embed="rId7" cstate="print"/>
                     <a:stretch>
                       <a:fillRect/>
                     </a:stretch>
@@ -441,6 +495,7 @@
       <w:r>
         <w:rPr>
           <w:noProof/>
+          <w:lang w:eastAsia="zh-CN"/>
         </w:rPr>
         <w:drawing>
           <wp:inline distT="0" distB="0" distL="0" distR="0">
@@ -458,7 +513,7 @@
                     <pic:cNvPicPr/>
                   </pic:nvPicPr>
                   <pic:blipFill>
-                    <a:blip r:embed="rId7"/>
+                    <a:blip r:embed="rId8" cstate="print"/>
                     <a:stretch>
                       <a:fillRect/>
                     </a:stretch>
@@ -656,6 +711,7 @@
       <w:r>
         <w:rPr>
           <w:noProof/>
+          <w:lang w:eastAsia="zh-CN"/>
         </w:rPr>
         <w:drawing>
           <wp:inline distT="0" distB="0" distL="0" distR="0">
@@ -673,10 +729,10 @@
                     <pic:cNvPicPr/>
                   </pic:nvPicPr>
                   <pic:blipFill>
-                    <a:blip r:embed="rId8">
+                    <a:blip r:embed="rId9" cstate="print">
                       <a:extLst>
                         <a:ext uri="{28A0092B-C50C-407E-A947-70E740481C1C}">
-                          <a14:useLocalDpi xmlns:a14="http://schemas.microsoft.com/office/drawing/2010/main" xmlns:wps="http://schemas.microsoft.com/office/word/2010/wordprocessingShape" xmlns:wpi="http://schemas.microsoft.com/office/word/2010/wordprocessingInk" xmlns:wpg="http://schemas.microsoft.com/office/word/2010/wordprocessingGroup" xmlns:w14="http://schemas.microsoft.com/office/word/2010/wordml" xmlns:w="http://schemas.openxmlformats.org/wordprocessingml/2006/main" xmlns:w10="urn:schemas-microsoft-com:office:word" xmlns:wp14="http://schemas.microsoft.com/office/word/2010/wordprocessingDrawing" xmlns:v="urn:schemas-microsoft-com:vml" xmlns:o="urn:schemas-microsoft-com:office:office" xmlns:mc="http://schemas.openxmlformats.org/markup-compatibility/2006" xmlns:wpc="http://schemas.microsoft.com/office/word/2010/wordprocessingCanvas" xmlns="" val="0"/>
+                          <a14:useLocalDpi xmlns="" xmlns:wpc="http://schemas.microsoft.com/office/word/2010/wordprocessingCanvas" xmlns:mc="http://schemas.openxmlformats.org/markup-compatibility/2006" xmlns:o="urn:schemas-microsoft-com:office:office" xmlns:v="urn:schemas-microsoft-com:vml" xmlns:wp14="http://schemas.microsoft.com/office/word/2010/wordprocessingDrawing" xmlns:w10="urn:schemas-microsoft-com:office:word" xmlns:w="http://schemas.openxmlformats.org/wordprocessingml/2006/main" xmlns:w14="http://schemas.microsoft.com/office/word/2010/wordml" xmlns:wpg="http://schemas.microsoft.com/office/word/2010/wordprocessingGroup" xmlns:wpi="http://schemas.microsoft.com/office/word/2010/wordprocessingInk" xmlns:wps="http://schemas.microsoft.com/office/word/2010/wordprocessingShape" xmlns:a14="http://schemas.microsoft.com/office/drawing/2010/main" val="0"/>
                         </a:ext>
                       </a:extLst>
                     </a:blip>

</xml_diff>

<commit_message>
Fix mfgtool crashing issue when plug-in/out USB hub。 Add mass storage device vid/pid checking machanism using ucl information. Improve stability by fixing some issues which cause Mfgtool crashes in some cases.
Signed-off-by: Xingyu Li <b02754@freescale.com>
</commit_message>
<xml_diff>
--- a/Apps/MfgTool.exe/docs/Build Requirements.docx
+++ b/Apps/MfgTool.exe/docs/Build Requirements.docx
@@ -578,7 +578,11 @@
       </w:r>
       <w:proofErr w:type="spellStart"/>
       <w:r>
-        <w:t>sb_loader</w:t>
+        <w:rPr>
+          <w:rFonts w:hint="eastAsia"/>
+          <w:lang w:eastAsia="zh-CN"/>
+        </w:rPr>
+        <w:t>MfgTool</w:t>
       </w:r>
       <w:proofErr w:type="spellEnd"/>
       <w:r>
@@ -707,6 +711,10 @@
     <w:p>
       <w:pPr>
         <w:jc w:val="center"/>
+        <w:rPr>
+          <w:rFonts w:hint="eastAsia"/>
+          <w:lang w:eastAsia="zh-CN"/>
+        </w:rPr>
       </w:pPr>
       <w:r>
         <w:rPr>
@@ -732,7 +740,7 @@
                     <a:blip r:embed="rId9" cstate="print">
                       <a:extLst>
                         <a:ext uri="{28A0092B-C50C-407E-A947-70E740481C1C}">
-                          <a14:useLocalDpi xmlns="" xmlns:wpc="http://schemas.microsoft.com/office/word/2010/wordprocessingCanvas" xmlns:mc="http://schemas.openxmlformats.org/markup-compatibility/2006" xmlns:o="urn:schemas-microsoft-com:office:office" xmlns:v="urn:schemas-microsoft-com:vml" xmlns:wp14="http://schemas.microsoft.com/office/word/2010/wordprocessingDrawing" xmlns:w10="urn:schemas-microsoft-com:office:word" xmlns:w="http://schemas.openxmlformats.org/wordprocessingml/2006/main" xmlns:w14="http://schemas.microsoft.com/office/word/2010/wordml" xmlns:wpg="http://schemas.microsoft.com/office/word/2010/wordprocessingGroup" xmlns:wpi="http://schemas.microsoft.com/office/word/2010/wordprocessingInk" xmlns:wps="http://schemas.microsoft.com/office/word/2010/wordprocessingShape" xmlns:a14="http://schemas.microsoft.com/office/drawing/2010/main" val="0"/>
+                          <a14:useLocalDpi xmlns:a14="http://schemas.microsoft.com/office/drawing/2010/main" xmlns:wps="http://schemas.microsoft.com/office/word/2010/wordprocessingShape" xmlns:wpi="http://schemas.microsoft.com/office/word/2010/wordprocessingInk" xmlns:wpg="http://schemas.microsoft.com/office/word/2010/wordprocessingGroup" xmlns:w14="http://schemas.microsoft.com/office/word/2010/wordml" xmlns:w="http://schemas.openxmlformats.org/wordprocessingml/2006/main" xmlns:w10="urn:schemas-microsoft-com:office:word" xmlns:wp14="http://schemas.microsoft.com/office/word/2010/wordprocessingDrawing" xmlns:v="urn:schemas-microsoft-com:vml" xmlns:o="urn:schemas-microsoft-com:office:office" xmlns:mc="http://schemas.openxmlformats.org/markup-compatibility/2006" xmlns:wpc="http://schemas.microsoft.com/office/word/2010/wordprocessingCanvas" xmlns="" val="0"/>
                         </a:ext>
                       </a:extLst>
                     </a:blip>
@@ -756,6 +764,11 @@
         </w:drawing>
       </w:r>
     </w:p>
+    <w:p>
+      <w:pPr>
+        <w:jc w:val="center"/>
+      </w:pPr>
+    </w:p>
     <w:sectPr>
       <w:pgSz w:w="12240" w:h="15840"/>
       <w:pgMar w:top="1440" w:right="1440" w:bottom="1440" w:left="1440" w:header="720" w:footer="720" w:gutter="0"/>
@@ -1124,7 +1137,7 @@
   <w:docDefaults>
     <w:rPrDefault>
       <w:rPr>
-        <w:rFonts w:asciiTheme="minorHAnsi" w:eastAsiaTheme="minorHAnsi" w:hAnsiTheme="minorHAnsi" w:cstheme="minorBidi"/>
+        <w:rFonts w:asciiTheme="minorHAnsi" w:eastAsiaTheme="minorEastAsia" w:hAnsiTheme="minorHAnsi" w:cstheme="minorBidi"/>
         <w:sz w:val="22"/>
         <w:szCs w:val="22"/>
         <w:lang w:val="en-US" w:eastAsia="en-US" w:bidi="ar-SA"/>

</xml_diff>